<commit_message>
Resize the rootfs automatically
</commit_message>
<xml_diff>
--- a/help_tools/OrangePi-Zero-Linux.docx
+++ b/help_tools/OrangePi-Zero-Linux.docx
@@ -16123,15 +16123,1337 @@
     </w:p>
     <w:p>
       <w:pPr>
-        <w:pStyle w:val="a3"/>
-        <w:ind w:left="420" w:firstLineChars="0" w:firstLine="0"/>
-        <w:rPr>
-          <w:rFonts w:hint="eastAsia"/>
-          <w:sz w:val="17"/>
-        </w:rPr>
-      </w:pPr>
+        <w:pStyle w:val="3"/>
+      </w:pPr>
+      <w:r>
+        <w:rPr>
+          <w:rFonts w:hint="eastAsia"/>
+        </w:rPr>
+        <w:t>5.2 使用脚本自动调整分区大小</w:t>
+      </w:r>
       <w:bookmarkStart w:id="33" w:name="_GoBack"/>
       <w:bookmarkEnd w:id="33"/>
+    </w:p>
+    <w:p>
+      <w:pPr>
+        <w:pStyle w:val="4"/>
+        <w:rPr>
+          <w:rFonts w:hint="eastAsia"/>
+        </w:rPr>
+      </w:pPr>
+      <w:r>
+        <w:rPr>
+          <w:rFonts w:hint="eastAsia"/>
+        </w:rPr>
+        <w:t>1、编写脚本resize</w:t>
+      </w:r>
+      <w:r>
+        <w:t>.sh</w:t>
+      </w:r>
+      <w:r>
+        <w:rPr>
+          <w:rFonts w:hint="eastAsia"/>
+        </w:rPr>
+        <w:t>放在镜像根文件系统/root/位置</w:t>
+      </w:r>
+    </w:p>
+    <w:p>
+      <w:pPr>
+        <w:ind w:firstLine="420"/>
+      </w:pPr>
+      <w:r>
+        <w:rPr>
+          <w:noProof/>
+        </w:rPr>
+        <mc:AlternateContent>
+          <mc:Choice Requires="wps">
+            <w:drawing>
+              <wp:anchor distT="45720" distB="45720" distL="114300" distR="114300" simplePos="0" relativeHeight="251663360" behindDoc="0" locked="0" layoutInCell="1" allowOverlap="1">
+                <wp:simplePos x="0" y="0"/>
+                <wp:positionH relativeFrom="margin">
+                  <wp:align>right</wp:align>
+                </wp:positionH>
+                <wp:positionV relativeFrom="paragraph">
+                  <wp:posOffset>302260</wp:posOffset>
+                </wp:positionV>
+                <wp:extent cx="5104130" cy="1404620"/>
+                <wp:effectExtent l="0" t="0" r="20320" b="15240"/>
+                <wp:wrapTopAndBottom/>
+                <wp:docPr id="33" name="文本框 2"/>
+                <wp:cNvGraphicFramePr>
+                  <a:graphicFrameLocks xmlns:a="http://schemas.openxmlformats.org/drawingml/2006/main"/>
+                </wp:cNvGraphicFramePr>
+                <a:graphic xmlns:a="http://schemas.openxmlformats.org/drawingml/2006/main">
+                  <a:graphicData uri="http://schemas.microsoft.com/office/word/2010/wordprocessingShape">
+                    <wps:wsp>
+                      <wps:cNvSpPr txBox="1">
+                        <a:spLocks noChangeArrowheads="1"/>
+                      </wps:cNvSpPr>
+                      <wps:spPr bwMode="auto">
+                        <a:xfrm>
+                          <a:off x="0" y="0"/>
+                          <a:ext cx="5104130" cy="1404620"/>
+                        </a:xfrm>
+                        <a:prstGeom prst="rect">
+                          <a:avLst/>
+                        </a:prstGeom>
+                        <a:solidFill>
+                          <a:srgbClr val="FFFFFF"/>
+                        </a:solidFill>
+                        <a:ln w="9525">
+                          <a:solidFill>
+                            <a:schemeClr val="bg2"/>
+                          </a:solidFill>
+                          <a:miter lim="800000"/>
+                          <a:headEnd/>
+                          <a:tailEnd/>
+                        </a:ln>
+                      </wps:spPr>
+                      <wps:txbx>
+                        <w:txbxContent>
+                          <w:p>
+                            <w:pPr>
+                              <w:widowControl/>
+                              <w:shd w:val="clear" w:color="auto" w:fill="FFFFFF"/>
+                              <w:spacing w:line="0" w:lineRule="atLeast"/>
+                              <w:jc w:val="left"/>
+                              <w:rPr>
+                                <w:rFonts w:ascii="Courier New" w:eastAsia="宋体" w:hAnsi="Courier New" w:cs="Courier New"/>
+                                <w:color w:val="000000"/>
+                                <w:kern w:val="0"/>
+                                <w:sz w:val="18"/>
+                                <w:szCs w:val="20"/>
+                              </w:rPr>
+                            </w:pPr>
+                            <w:r>
+                              <w:rPr>
+                                <w:rFonts w:ascii="Courier New" w:eastAsia="宋体" w:hAnsi="Courier New" w:cs="Courier New"/>
+                                <w:color w:val="000000"/>
+                                <w:kern w:val="0"/>
+                                <w:sz w:val="18"/>
+                                <w:szCs w:val="20"/>
+                              </w:rPr>
+                              <w:t>#! /bin/sh</w:t>
+                            </w:r>
+                          </w:p>
+                          <w:p>
+                            <w:pPr>
+                              <w:widowControl/>
+                              <w:shd w:val="clear" w:color="auto" w:fill="FFFFFF"/>
+                              <w:spacing w:line="0" w:lineRule="atLeast"/>
+                              <w:jc w:val="left"/>
+                              <w:rPr>
+                                <w:rFonts w:ascii="Courier New" w:eastAsia="宋体" w:hAnsi="Courier New" w:cs="Courier New"/>
+                                <w:color w:val="000000"/>
+                                <w:kern w:val="0"/>
+                                <w:sz w:val="18"/>
+                                <w:szCs w:val="20"/>
+                              </w:rPr>
+                            </w:pPr>
+                          </w:p>
+                          <w:p>
+                            <w:pPr>
+                              <w:widowControl/>
+                              <w:shd w:val="clear" w:color="auto" w:fill="FFFFFF"/>
+                              <w:spacing w:line="0" w:lineRule="atLeast"/>
+                              <w:jc w:val="left"/>
+                              <w:rPr>
+                                <w:rFonts w:ascii="Courier New" w:eastAsia="宋体" w:hAnsi="Courier New" w:cs="Courier New"/>
+                                <w:color w:val="000000"/>
+                                <w:kern w:val="0"/>
+                                <w:sz w:val="18"/>
+                                <w:szCs w:val="20"/>
+                              </w:rPr>
+                            </w:pPr>
+                            <w:r>
+                              <w:rPr>
+                                <w:rFonts w:ascii="Courier New" w:eastAsia="宋体" w:hAnsi="Courier New" w:cs="Courier New"/>
+                                <w:color w:val="000000"/>
+                                <w:kern w:val="0"/>
+                                <w:sz w:val="18"/>
+                                <w:szCs w:val="20"/>
+                              </w:rPr>
+                              <w:t>cat &lt;&lt; EOF &gt; /tmp/partargs.txt</w:t>
+                            </w:r>
+                          </w:p>
+                          <w:p>
+                            <w:pPr>
+                              <w:widowControl/>
+                              <w:shd w:val="clear" w:color="auto" w:fill="FFFFFF"/>
+                              <w:spacing w:line="0" w:lineRule="atLeast"/>
+                              <w:jc w:val="left"/>
+                              <w:rPr>
+                                <w:rFonts w:ascii="Courier New" w:eastAsia="宋体" w:hAnsi="Courier New" w:cs="Courier New"/>
+                                <w:color w:val="000000"/>
+                                <w:kern w:val="0"/>
+                                <w:sz w:val="18"/>
+                                <w:szCs w:val="20"/>
+                              </w:rPr>
+                            </w:pPr>
+                            <w:r>
+                              <w:rPr>
+                                <w:rFonts w:ascii="Courier New" w:eastAsia="宋体" w:hAnsi="Courier New" w:cs="Courier New"/>
+                                <w:color w:val="000000"/>
+                                <w:kern w:val="0"/>
+                                <w:sz w:val="18"/>
+                                <w:szCs w:val="20"/>
+                              </w:rPr>
+                              <w:t>d</w:t>
+                            </w:r>
+                          </w:p>
+                          <w:p>
+                            <w:pPr>
+                              <w:widowControl/>
+                              <w:shd w:val="clear" w:color="auto" w:fill="FFFFFF"/>
+                              <w:spacing w:line="0" w:lineRule="atLeast"/>
+                              <w:jc w:val="left"/>
+                              <w:rPr>
+                                <w:rFonts w:ascii="Courier New" w:eastAsia="宋体" w:hAnsi="Courier New" w:cs="Courier New"/>
+                                <w:color w:val="000000"/>
+                                <w:kern w:val="0"/>
+                                <w:sz w:val="18"/>
+                                <w:szCs w:val="20"/>
+                              </w:rPr>
+                            </w:pPr>
+                            <w:r>
+                              <w:rPr>
+                                <w:rFonts w:ascii="Courier New" w:eastAsia="宋体" w:hAnsi="Courier New" w:cs="Courier New"/>
+                                <w:color w:val="000000"/>
+                                <w:kern w:val="0"/>
+                                <w:sz w:val="18"/>
+                                <w:szCs w:val="20"/>
+                              </w:rPr>
+                              <w:t>2</w:t>
+                            </w:r>
+                          </w:p>
+                          <w:p>
+                            <w:pPr>
+                              <w:widowControl/>
+                              <w:shd w:val="clear" w:color="auto" w:fill="FFFFFF"/>
+                              <w:spacing w:line="0" w:lineRule="atLeast"/>
+                              <w:jc w:val="left"/>
+                              <w:rPr>
+                                <w:rFonts w:ascii="Courier New" w:eastAsia="宋体" w:hAnsi="Courier New" w:cs="Courier New"/>
+                                <w:color w:val="000000"/>
+                                <w:kern w:val="0"/>
+                                <w:sz w:val="18"/>
+                                <w:szCs w:val="20"/>
+                              </w:rPr>
+                            </w:pPr>
+                            <w:r>
+                              <w:rPr>
+                                <w:rFonts w:ascii="Courier New" w:eastAsia="宋体" w:hAnsi="Courier New" w:cs="Courier New"/>
+                                <w:color w:val="000000"/>
+                                <w:kern w:val="0"/>
+                                <w:sz w:val="18"/>
+                                <w:szCs w:val="20"/>
+                              </w:rPr>
+                              <w:t>n</w:t>
+                            </w:r>
+                          </w:p>
+                          <w:p>
+                            <w:pPr>
+                              <w:widowControl/>
+                              <w:shd w:val="clear" w:color="auto" w:fill="FFFFFF"/>
+                              <w:spacing w:line="0" w:lineRule="atLeast"/>
+                              <w:jc w:val="left"/>
+                              <w:rPr>
+                                <w:rFonts w:ascii="Courier New" w:eastAsia="宋体" w:hAnsi="Courier New" w:cs="Courier New"/>
+                                <w:color w:val="000000"/>
+                                <w:kern w:val="0"/>
+                                <w:sz w:val="18"/>
+                                <w:szCs w:val="20"/>
+                              </w:rPr>
+                            </w:pPr>
+                            <w:r>
+                              <w:rPr>
+                                <w:rFonts w:ascii="Courier New" w:eastAsia="宋体" w:hAnsi="Courier New" w:cs="Courier New"/>
+                                <w:color w:val="000000"/>
+                                <w:kern w:val="0"/>
+                                <w:sz w:val="18"/>
+                                <w:szCs w:val="20"/>
+                              </w:rPr>
+                              <w:t>p</w:t>
+                            </w:r>
+                          </w:p>
+                          <w:p>
+                            <w:pPr>
+                              <w:widowControl/>
+                              <w:shd w:val="clear" w:color="auto" w:fill="FFFFFF"/>
+                              <w:spacing w:line="0" w:lineRule="atLeast"/>
+                              <w:jc w:val="left"/>
+                              <w:rPr>
+                                <w:rFonts w:ascii="Courier New" w:eastAsia="宋体" w:hAnsi="Courier New" w:cs="Courier New"/>
+                                <w:color w:val="000000"/>
+                                <w:kern w:val="0"/>
+                                <w:sz w:val="18"/>
+                                <w:szCs w:val="20"/>
+                              </w:rPr>
+                            </w:pPr>
+                            <w:r>
+                              <w:rPr>
+                                <w:rFonts w:ascii="Courier New" w:eastAsia="宋体" w:hAnsi="Courier New" w:cs="Courier New"/>
+                                <w:color w:val="000000"/>
+                                <w:kern w:val="0"/>
+                                <w:sz w:val="18"/>
+                                <w:szCs w:val="20"/>
+                              </w:rPr>
+                              <w:t>2</w:t>
+                            </w:r>
+                          </w:p>
+                          <w:p>
+                            <w:pPr>
+                              <w:widowControl/>
+                              <w:shd w:val="clear" w:color="auto" w:fill="FFFFFF"/>
+                              <w:spacing w:line="0" w:lineRule="atLeast"/>
+                              <w:jc w:val="left"/>
+                              <w:rPr>
+                                <w:rFonts w:ascii="Courier New" w:eastAsia="宋体" w:hAnsi="Courier New" w:cs="Courier New"/>
+                                <w:color w:val="000000"/>
+                                <w:kern w:val="0"/>
+                                <w:sz w:val="18"/>
+                                <w:szCs w:val="20"/>
+                              </w:rPr>
+                            </w:pPr>
+                            <w:r>
+                              <w:rPr>
+                                <w:rFonts w:ascii="Courier New" w:eastAsia="宋体" w:hAnsi="Courier New" w:cs="Courier New"/>
+                                <w:color w:val="000000"/>
+                                <w:kern w:val="0"/>
+                                <w:sz w:val="18"/>
+                                <w:szCs w:val="20"/>
+                              </w:rPr>
+                              <w:t>18433</w:t>
+                            </w:r>
+                          </w:p>
+                          <w:p>
+                            <w:pPr>
+                              <w:widowControl/>
+                              <w:shd w:val="clear" w:color="auto" w:fill="FFFFFF"/>
+                              <w:spacing w:line="0" w:lineRule="atLeast"/>
+                              <w:jc w:val="left"/>
+                              <w:rPr>
+                                <w:rFonts w:ascii="Courier New" w:eastAsia="宋体" w:hAnsi="Courier New" w:cs="Courier New"/>
+                                <w:color w:val="000000"/>
+                                <w:kern w:val="0"/>
+                                <w:sz w:val="18"/>
+                                <w:szCs w:val="20"/>
+                              </w:rPr>
+                            </w:pPr>
+                          </w:p>
+                          <w:p>
+                            <w:pPr>
+                              <w:widowControl/>
+                              <w:shd w:val="clear" w:color="auto" w:fill="FFFFFF"/>
+                              <w:spacing w:line="0" w:lineRule="atLeast"/>
+                              <w:jc w:val="left"/>
+                              <w:rPr>
+                                <w:rFonts w:ascii="Courier New" w:eastAsia="宋体" w:hAnsi="Courier New" w:cs="Courier New"/>
+                                <w:color w:val="000000"/>
+                                <w:kern w:val="0"/>
+                                <w:sz w:val="18"/>
+                                <w:szCs w:val="20"/>
+                              </w:rPr>
+                            </w:pPr>
+                            <w:r>
+                              <w:rPr>
+                                <w:rFonts w:ascii="Courier New" w:eastAsia="宋体" w:hAnsi="Courier New" w:cs="Courier New"/>
+                                <w:color w:val="000000"/>
+                                <w:kern w:val="0"/>
+                                <w:sz w:val="18"/>
+                                <w:szCs w:val="20"/>
+                              </w:rPr>
+                              <w:t>w</w:t>
+                            </w:r>
+                          </w:p>
+                          <w:p>
+                            <w:pPr>
+                              <w:widowControl/>
+                              <w:shd w:val="clear" w:color="auto" w:fill="FFFFFF"/>
+                              <w:spacing w:line="0" w:lineRule="atLeast"/>
+                              <w:jc w:val="left"/>
+                              <w:rPr>
+                                <w:rFonts w:ascii="Courier New" w:eastAsia="宋体" w:hAnsi="Courier New" w:cs="Courier New"/>
+                                <w:color w:val="000000"/>
+                                <w:kern w:val="0"/>
+                                <w:sz w:val="18"/>
+                                <w:szCs w:val="20"/>
+                              </w:rPr>
+                            </w:pPr>
+                            <w:r>
+                              <w:rPr>
+                                <w:rFonts w:ascii="Courier New" w:eastAsia="宋体" w:hAnsi="Courier New" w:cs="Courier New"/>
+                                <w:color w:val="000000"/>
+                                <w:kern w:val="0"/>
+                                <w:sz w:val="18"/>
+                                <w:szCs w:val="20"/>
+                              </w:rPr>
+                              <w:t>EOF</w:t>
+                            </w:r>
+                          </w:p>
+                          <w:p>
+                            <w:pPr>
+                              <w:widowControl/>
+                              <w:shd w:val="clear" w:color="auto" w:fill="FFFFFF"/>
+                              <w:spacing w:line="0" w:lineRule="atLeast"/>
+                              <w:jc w:val="left"/>
+                              <w:rPr>
+                                <w:rFonts w:ascii="Courier New" w:eastAsia="宋体" w:hAnsi="Courier New" w:cs="Courier New"/>
+                                <w:color w:val="000000"/>
+                                <w:kern w:val="0"/>
+                                <w:sz w:val="18"/>
+                                <w:szCs w:val="20"/>
+                              </w:rPr>
+                            </w:pPr>
+                          </w:p>
+                          <w:p>
+                            <w:pPr>
+                              <w:widowControl/>
+                              <w:shd w:val="clear" w:color="auto" w:fill="FFFFFF"/>
+                              <w:spacing w:line="0" w:lineRule="atLeast"/>
+                              <w:jc w:val="left"/>
+                              <w:rPr>
+                                <w:rFonts w:ascii="Courier New" w:eastAsia="宋体" w:hAnsi="Courier New" w:cs="Courier New"/>
+                                <w:color w:val="000000"/>
+                                <w:kern w:val="0"/>
+                                <w:sz w:val="18"/>
+                                <w:szCs w:val="20"/>
+                              </w:rPr>
+                            </w:pPr>
+                            <w:r>
+                              <w:rPr>
+                                <w:rFonts w:ascii="Courier New" w:eastAsia="宋体" w:hAnsi="Courier New" w:cs="Courier New"/>
+                                <w:color w:val="000000"/>
+                                <w:kern w:val="0"/>
+                                <w:sz w:val="18"/>
+                                <w:szCs w:val="20"/>
+                              </w:rPr>
+                              <w:t>#echo 'd\n2\nn\np\n2\n18433\n\nw\n' |fdisk /dev/mmcblk0 &gt; /dev/null</w:t>
+                            </w:r>
+                          </w:p>
+                          <w:p>
+                            <w:pPr>
+                              <w:widowControl/>
+                              <w:shd w:val="clear" w:color="auto" w:fill="FFFFFF"/>
+                              <w:spacing w:line="0" w:lineRule="atLeast"/>
+                              <w:jc w:val="left"/>
+                              <w:rPr>
+                                <w:rFonts w:ascii="Courier New" w:eastAsia="宋体" w:hAnsi="Courier New" w:cs="Courier New"/>
+                                <w:color w:val="000000"/>
+                                <w:kern w:val="0"/>
+                                <w:sz w:val="18"/>
+                                <w:szCs w:val="20"/>
+                              </w:rPr>
+                            </w:pPr>
+                            <w:r>
+                              <w:rPr>
+                                <w:rFonts w:ascii="Courier New" w:eastAsia="宋体" w:hAnsi="Courier New" w:cs="Courier New"/>
+                                <w:color w:val="000000"/>
+                                <w:kern w:val="0"/>
+                                <w:sz w:val="18"/>
+                                <w:szCs w:val="20"/>
+                              </w:rPr>
+                              <w:t>fdisk /dev/mmcblk0 &lt; /tmp/partargs.txt</w:t>
+                            </w:r>
+                          </w:p>
+                          <w:p>
+                            <w:pPr>
+                              <w:widowControl/>
+                              <w:shd w:val="clear" w:color="auto" w:fill="FFFFFF"/>
+                              <w:spacing w:line="0" w:lineRule="atLeast"/>
+                              <w:jc w:val="left"/>
+                              <w:rPr>
+                                <w:rFonts w:ascii="Courier New" w:eastAsia="宋体" w:hAnsi="Courier New" w:cs="Courier New"/>
+                                <w:color w:val="000000"/>
+                                <w:kern w:val="0"/>
+                                <w:sz w:val="18"/>
+                                <w:szCs w:val="20"/>
+                              </w:rPr>
+                            </w:pPr>
+                          </w:p>
+                          <w:p>
+                            <w:pPr>
+                              <w:widowControl/>
+                              <w:shd w:val="clear" w:color="auto" w:fill="FFFFFF"/>
+                              <w:spacing w:line="0" w:lineRule="atLeast"/>
+                              <w:jc w:val="left"/>
+                              <w:rPr>
+                                <w:rFonts w:ascii="Courier New" w:eastAsia="宋体" w:hAnsi="Courier New" w:cs="Courier New"/>
+                                <w:color w:val="000000"/>
+                                <w:kern w:val="0"/>
+                                <w:sz w:val="18"/>
+                                <w:szCs w:val="20"/>
+                              </w:rPr>
+                            </w:pPr>
+                            <w:r>
+                              <w:rPr>
+                                <w:rFonts w:ascii="Courier New" w:eastAsia="宋体" w:hAnsi="Courier New" w:cs="Courier New"/>
+                                <w:color w:val="000000"/>
+                                <w:kern w:val="0"/>
+                                <w:sz w:val="18"/>
+                                <w:szCs w:val="20"/>
+                              </w:rPr>
+                              <w:t>sed -i '/#Remove this line/d' /etc/init.d/rcS</w:t>
+                            </w:r>
+                          </w:p>
+                          <w:p>
+                            <w:pPr>
+                              <w:widowControl/>
+                              <w:shd w:val="clear" w:color="auto" w:fill="FFFFFF"/>
+                              <w:spacing w:line="0" w:lineRule="atLeast"/>
+                              <w:jc w:val="left"/>
+                              <w:rPr>
+                                <w:rFonts w:ascii="Courier New" w:eastAsia="宋体" w:hAnsi="Courier New" w:cs="Courier New"/>
+                                <w:color w:val="000000"/>
+                                <w:kern w:val="0"/>
+                                <w:sz w:val="18"/>
+                                <w:szCs w:val="20"/>
+                              </w:rPr>
+                            </w:pPr>
+                            <w:r>
+                              <w:rPr>
+                                <w:rFonts w:ascii="Courier New" w:eastAsia="宋体" w:hAnsi="Courier New" w:cs="Courier New"/>
+                                <w:color w:val="000000"/>
+                                <w:kern w:val="0"/>
+                                <w:sz w:val="18"/>
+                                <w:szCs w:val="20"/>
+                              </w:rPr>
+                              <w:t>sync</w:t>
+                            </w:r>
+                          </w:p>
+                          <w:p>
+                            <w:pPr>
+                              <w:widowControl/>
+                              <w:shd w:val="clear" w:color="auto" w:fill="FFFFFF"/>
+                              <w:spacing w:line="0" w:lineRule="atLeast"/>
+                              <w:jc w:val="left"/>
+                              <w:rPr>
+                                <w:rFonts w:ascii="Courier New" w:eastAsia="宋体" w:hAnsi="Courier New" w:cs="Courier New"/>
+                                <w:color w:val="000000"/>
+                                <w:kern w:val="0"/>
+                                <w:sz w:val="18"/>
+                                <w:szCs w:val="20"/>
+                              </w:rPr>
+                            </w:pPr>
+                          </w:p>
+                          <w:p>
+                            <w:pPr>
+                              <w:widowControl/>
+                              <w:shd w:val="clear" w:color="auto" w:fill="FFFFFF"/>
+                              <w:spacing w:line="0" w:lineRule="atLeast"/>
+                              <w:jc w:val="left"/>
+                              <w:rPr>
+                                <w:rFonts w:ascii="Courier New" w:eastAsia="宋体" w:hAnsi="Courier New" w:cs="Courier New"/>
+                                <w:color w:val="000000"/>
+                                <w:kern w:val="0"/>
+                                <w:sz w:val="18"/>
+                                <w:szCs w:val="20"/>
+                              </w:rPr>
+                            </w:pPr>
+                            <w:r>
+                              <w:rPr>
+                                <w:rFonts w:ascii="Courier New" w:eastAsia="宋体" w:hAnsi="Courier New" w:cs="Courier New"/>
+                                <w:color w:val="000000"/>
+                                <w:kern w:val="0"/>
+                                <w:sz w:val="18"/>
+                                <w:szCs w:val="20"/>
+                              </w:rPr>
+                              <w:t>echo "resize2fs /dev/mmcblk0p2 #Remove this line" &gt;&gt; /etc/init.d/rcS</w:t>
+                            </w:r>
+                          </w:p>
+                          <w:p>
+                            <w:pPr>
+                              <w:widowControl/>
+                              <w:shd w:val="clear" w:color="auto" w:fill="FFFFFF"/>
+                              <w:spacing w:line="0" w:lineRule="atLeast"/>
+                              <w:jc w:val="left"/>
+                              <w:rPr>
+                                <w:rFonts w:ascii="Courier New" w:eastAsia="宋体" w:hAnsi="Courier New" w:cs="Courier New"/>
+                                <w:color w:val="000000"/>
+                                <w:kern w:val="0"/>
+                                <w:sz w:val="18"/>
+                                <w:szCs w:val="20"/>
+                              </w:rPr>
+                            </w:pPr>
+                            <w:r>
+                              <w:rPr>
+                                <w:rFonts w:ascii="Courier New" w:eastAsia="宋体" w:hAnsi="Courier New" w:cs="Courier New"/>
+                                <w:color w:val="000000"/>
+                                <w:kern w:val="0"/>
+                                <w:sz w:val="18"/>
+                                <w:szCs w:val="20"/>
+                              </w:rPr>
+                              <w:t>echo "rm $0 #Remove this line" &gt;&gt; /etc/init.d/rcS</w:t>
+                            </w:r>
+                          </w:p>
+                          <w:p>
+                            <w:pPr>
+                              <w:widowControl/>
+                              <w:shd w:val="clear" w:color="auto" w:fill="FFFFFF"/>
+                              <w:spacing w:line="0" w:lineRule="atLeast"/>
+                              <w:jc w:val="left"/>
+                              <w:rPr>
+                                <w:rFonts w:ascii="Courier New" w:eastAsia="宋体" w:hAnsi="Courier New" w:cs="Courier New"/>
+                                <w:color w:val="000000"/>
+                                <w:kern w:val="0"/>
+                                <w:sz w:val="18"/>
+                                <w:szCs w:val="20"/>
+                              </w:rPr>
+                            </w:pPr>
+                            <w:r>
+                              <w:rPr>
+                                <w:rFonts w:ascii="Courier New" w:eastAsia="宋体" w:hAnsi="Courier New" w:cs="Courier New"/>
+                                <w:color w:val="000000"/>
+                                <w:kern w:val="0"/>
+                                <w:sz w:val="18"/>
+                                <w:szCs w:val="20"/>
+                              </w:rPr>
+                              <w:t>echo "sed -i '/#Remove this line/d' /etc/init.d/rcS" &gt;&gt; /etc/init.d/rcS</w:t>
+                            </w:r>
+                          </w:p>
+                          <w:p>
+                            <w:pPr>
+                              <w:widowControl/>
+                              <w:shd w:val="clear" w:color="auto" w:fill="FFFFFF"/>
+                              <w:spacing w:line="0" w:lineRule="atLeast"/>
+                              <w:jc w:val="left"/>
+                              <w:rPr>
+                                <w:rFonts w:ascii="Courier New" w:eastAsia="宋体" w:hAnsi="Courier New" w:cs="Courier New"/>
+                                <w:color w:val="000000"/>
+                                <w:kern w:val="0"/>
+                                <w:sz w:val="18"/>
+                                <w:szCs w:val="20"/>
+                              </w:rPr>
+                            </w:pPr>
+                            <w:r>
+                              <w:rPr>
+                                <w:rFonts w:ascii="Courier New" w:eastAsia="宋体" w:hAnsi="Courier New" w:cs="Courier New"/>
+                                <w:color w:val="000000"/>
+                                <w:kern w:val="0"/>
+                                <w:sz w:val="18"/>
+                                <w:szCs w:val="20"/>
+                              </w:rPr>
+                              <w:t>sync</w:t>
+                            </w:r>
+                          </w:p>
+                          <w:p>
+                            <w:pPr>
+                              <w:widowControl/>
+                              <w:shd w:val="clear" w:color="auto" w:fill="FFFFFF"/>
+                              <w:spacing w:line="0" w:lineRule="atLeast"/>
+                              <w:jc w:val="left"/>
+                              <w:rPr>
+                                <w:rFonts w:ascii="Courier New" w:eastAsia="宋体" w:hAnsi="Courier New" w:cs="Courier New"/>
+                                <w:color w:val="000000"/>
+                                <w:kern w:val="0"/>
+                                <w:sz w:val="18"/>
+                                <w:szCs w:val="20"/>
+                              </w:rPr>
+                            </w:pPr>
+                          </w:p>
+                          <w:p>
+                            <w:pPr>
+                              <w:widowControl/>
+                              <w:shd w:val="clear" w:color="auto" w:fill="FFFFFF"/>
+                              <w:spacing w:line="0" w:lineRule="atLeast"/>
+                              <w:jc w:val="left"/>
+                              <w:rPr>
+                                <w:rFonts w:ascii="Courier New" w:eastAsia="宋体" w:hAnsi="Courier New" w:cs="Courier New" w:hint="eastAsia"/>
+                                <w:color w:val="000000"/>
+                                <w:kern w:val="0"/>
+                                <w:sz w:val="18"/>
+                                <w:szCs w:val="20"/>
+                              </w:rPr>
+                            </w:pPr>
+                            <w:r>
+                              <w:rPr>
+                                <w:rFonts w:ascii="Courier New" w:eastAsia="宋体" w:hAnsi="Courier New" w:cs="Courier New"/>
+                                <w:color w:val="000000"/>
+                                <w:kern w:val="0"/>
+                                <w:sz w:val="18"/>
+                                <w:szCs w:val="20"/>
+                              </w:rPr>
+                              <w:t>reboot -f</w:t>
+                            </w:r>
+                          </w:p>
+                        </w:txbxContent>
+                      </wps:txbx>
+                      <wps:bodyPr rot="0" vert="horz" wrap="square" lIns="91440" tIns="45720" rIns="91440" bIns="45720" anchor="t" anchorCtr="0">
+                        <a:spAutoFit/>
+                      </wps:bodyPr>
+                    </wps:wsp>
+                  </a:graphicData>
+                </a:graphic>
+                <wp14:sizeRelH relativeFrom="margin">
+                  <wp14:pctWidth>0</wp14:pctWidth>
+                </wp14:sizeRelH>
+                <wp14:sizeRelV relativeFrom="margin">
+                  <wp14:pctHeight>20000</wp14:pctHeight>
+                </wp14:sizeRelV>
+              </wp:anchor>
+            </w:drawing>
+          </mc:Choice>
+          <mc:Fallback>
+            <w:pict>
+              <v:shape id="_x0000_s1058" type="#_x0000_t202" style="position:absolute;left:0;text-align:left;margin-left:350.7pt;margin-top:23.8pt;width:401.9pt;height:110.6pt;z-index:251663360;visibility:visible;mso-wrap-style:square;mso-width-percent:0;mso-height-percent:200;mso-wrap-distance-left:9pt;mso-wrap-distance-top:3.6pt;mso-wrap-distance-right:9pt;mso-wrap-distance-bottom:3.6pt;mso-position-horizontal:right;mso-position-horizontal-relative:margin;mso-position-vertical:absolute;mso-position-vertical-relative:text;mso-width-percent:0;mso-height-percent:200;mso-width-relative:margin;mso-height-relative:margin;v-text-anchor:top" o:gfxdata="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" strokecolor="#e7e6e6 [3214]">
+                <v:textbox style="mso-fit-shape-to-text:t">
+                  <w:txbxContent>
+                    <w:p>
+                      <w:pPr>
+                        <w:widowControl/>
+                        <w:shd w:val="clear" w:color="auto" w:fill="FFFFFF"/>
+                        <w:spacing w:line="0" w:lineRule="atLeast"/>
+                        <w:jc w:val="left"/>
+                        <w:rPr>
+                          <w:rFonts w:ascii="Courier New" w:eastAsia="宋体" w:hAnsi="Courier New" w:cs="Courier New"/>
+                          <w:color w:val="000000"/>
+                          <w:kern w:val="0"/>
+                          <w:sz w:val="18"/>
+                          <w:szCs w:val="20"/>
+                        </w:rPr>
+                      </w:pPr>
+                      <w:r>
+                        <w:rPr>
+                          <w:rFonts w:ascii="Courier New" w:eastAsia="宋体" w:hAnsi="Courier New" w:cs="Courier New"/>
+                          <w:color w:val="000000"/>
+                          <w:kern w:val="0"/>
+                          <w:sz w:val="18"/>
+                          <w:szCs w:val="20"/>
+                        </w:rPr>
+                        <w:t>#! /bin/sh</w:t>
+                      </w:r>
+                    </w:p>
+                    <w:p>
+                      <w:pPr>
+                        <w:widowControl/>
+                        <w:shd w:val="clear" w:color="auto" w:fill="FFFFFF"/>
+                        <w:spacing w:line="0" w:lineRule="atLeast"/>
+                        <w:jc w:val="left"/>
+                        <w:rPr>
+                          <w:rFonts w:ascii="Courier New" w:eastAsia="宋体" w:hAnsi="Courier New" w:cs="Courier New"/>
+                          <w:color w:val="000000"/>
+                          <w:kern w:val="0"/>
+                          <w:sz w:val="18"/>
+                          <w:szCs w:val="20"/>
+                        </w:rPr>
+                      </w:pPr>
+                    </w:p>
+                    <w:p>
+                      <w:pPr>
+                        <w:widowControl/>
+                        <w:shd w:val="clear" w:color="auto" w:fill="FFFFFF"/>
+                        <w:spacing w:line="0" w:lineRule="atLeast"/>
+                        <w:jc w:val="left"/>
+                        <w:rPr>
+                          <w:rFonts w:ascii="Courier New" w:eastAsia="宋体" w:hAnsi="Courier New" w:cs="Courier New"/>
+                          <w:color w:val="000000"/>
+                          <w:kern w:val="0"/>
+                          <w:sz w:val="18"/>
+                          <w:szCs w:val="20"/>
+                        </w:rPr>
+                      </w:pPr>
+                      <w:r>
+                        <w:rPr>
+                          <w:rFonts w:ascii="Courier New" w:eastAsia="宋体" w:hAnsi="Courier New" w:cs="Courier New"/>
+                          <w:color w:val="000000"/>
+                          <w:kern w:val="0"/>
+                          <w:sz w:val="18"/>
+                          <w:szCs w:val="20"/>
+                        </w:rPr>
+                        <w:t>cat &lt;&lt; EOF &gt; /tmp/partargs.txt</w:t>
+                      </w:r>
+                    </w:p>
+                    <w:p>
+                      <w:pPr>
+                        <w:widowControl/>
+                        <w:shd w:val="clear" w:color="auto" w:fill="FFFFFF"/>
+                        <w:spacing w:line="0" w:lineRule="atLeast"/>
+                        <w:jc w:val="left"/>
+                        <w:rPr>
+                          <w:rFonts w:ascii="Courier New" w:eastAsia="宋体" w:hAnsi="Courier New" w:cs="Courier New"/>
+                          <w:color w:val="000000"/>
+                          <w:kern w:val="0"/>
+                          <w:sz w:val="18"/>
+                          <w:szCs w:val="20"/>
+                        </w:rPr>
+                      </w:pPr>
+                      <w:r>
+                        <w:rPr>
+                          <w:rFonts w:ascii="Courier New" w:eastAsia="宋体" w:hAnsi="Courier New" w:cs="Courier New"/>
+                          <w:color w:val="000000"/>
+                          <w:kern w:val="0"/>
+                          <w:sz w:val="18"/>
+                          <w:szCs w:val="20"/>
+                        </w:rPr>
+                        <w:t>d</w:t>
+                      </w:r>
+                    </w:p>
+                    <w:p>
+                      <w:pPr>
+                        <w:widowControl/>
+                        <w:shd w:val="clear" w:color="auto" w:fill="FFFFFF"/>
+                        <w:spacing w:line="0" w:lineRule="atLeast"/>
+                        <w:jc w:val="left"/>
+                        <w:rPr>
+                          <w:rFonts w:ascii="Courier New" w:eastAsia="宋体" w:hAnsi="Courier New" w:cs="Courier New"/>
+                          <w:color w:val="000000"/>
+                          <w:kern w:val="0"/>
+                          <w:sz w:val="18"/>
+                          <w:szCs w:val="20"/>
+                        </w:rPr>
+                      </w:pPr>
+                      <w:r>
+                        <w:rPr>
+                          <w:rFonts w:ascii="Courier New" w:eastAsia="宋体" w:hAnsi="Courier New" w:cs="Courier New"/>
+                          <w:color w:val="000000"/>
+                          <w:kern w:val="0"/>
+                          <w:sz w:val="18"/>
+                          <w:szCs w:val="20"/>
+                        </w:rPr>
+                        <w:t>2</w:t>
+                      </w:r>
+                    </w:p>
+                    <w:p>
+                      <w:pPr>
+                        <w:widowControl/>
+                        <w:shd w:val="clear" w:color="auto" w:fill="FFFFFF"/>
+                        <w:spacing w:line="0" w:lineRule="atLeast"/>
+                        <w:jc w:val="left"/>
+                        <w:rPr>
+                          <w:rFonts w:ascii="Courier New" w:eastAsia="宋体" w:hAnsi="Courier New" w:cs="Courier New"/>
+                          <w:color w:val="000000"/>
+                          <w:kern w:val="0"/>
+                          <w:sz w:val="18"/>
+                          <w:szCs w:val="20"/>
+                        </w:rPr>
+                      </w:pPr>
+                      <w:r>
+                        <w:rPr>
+                          <w:rFonts w:ascii="Courier New" w:eastAsia="宋体" w:hAnsi="Courier New" w:cs="Courier New"/>
+                          <w:color w:val="000000"/>
+                          <w:kern w:val="0"/>
+                          <w:sz w:val="18"/>
+                          <w:szCs w:val="20"/>
+                        </w:rPr>
+                        <w:t>n</w:t>
+                      </w:r>
+                    </w:p>
+                    <w:p>
+                      <w:pPr>
+                        <w:widowControl/>
+                        <w:shd w:val="clear" w:color="auto" w:fill="FFFFFF"/>
+                        <w:spacing w:line="0" w:lineRule="atLeast"/>
+                        <w:jc w:val="left"/>
+                        <w:rPr>
+                          <w:rFonts w:ascii="Courier New" w:eastAsia="宋体" w:hAnsi="Courier New" w:cs="Courier New"/>
+                          <w:color w:val="000000"/>
+                          <w:kern w:val="0"/>
+                          <w:sz w:val="18"/>
+                          <w:szCs w:val="20"/>
+                        </w:rPr>
+                      </w:pPr>
+                      <w:r>
+                        <w:rPr>
+                          <w:rFonts w:ascii="Courier New" w:eastAsia="宋体" w:hAnsi="Courier New" w:cs="Courier New"/>
+                          <w:color w:val="000000"/>
+                          <w:kern w:val="0"/>
+                          <w:sz w:val="18"/>
+                          <w:szCs w:val="20"/>
+                        </w:rPr>
+                        <w:t>p</w:t>
+                      </w:r>
+                    </w:p>
+                    <w:p>
+                      <w:pPr>
+                        <w:widowControl/>
+                        <w:shd w:val="clear" w:color="auto" w:fill="FFFFFF"/>
+                        <w:spacing w:line="0" w:lineRule="atLeast"/>
+                        <w:jc w:val="left"/>
+                        <w:rPr>
+                          <w:rFonts w:ascii="Courier New" w:eastAsia="宋体" w:hAnsi="Courier New" w:cs="Courier New"/>
+                          <w:color w:val="000000"/>
+                          <w:kern w:val="0"/>
+                          <w:sz w:val="18"/>
+                          <w:szCs w:val="20"/>
+                        </w:rPr>
+                      </w:pPr>
+                      <w:r>
+                        <w:rPr>
+                          <w:rFonts w:ascii="Courier New" w:eastAsia="宋体" w:hAnsi="Courier New" w:cs="Courier New"/>
+                          <w:color w:val="000000"/>
+                          <w:kern w:val="0"/>
+                          <w:sz w:val="18"/>
+                          <w:szCs w:val="20"/>
+                        </w:rPr>
+                        <w:t>2</w:t>
+                      </w:r>
+                    </w:p>
+                    <w:p>
+                      <w:pPr>
+                        <w:widowControl/>
+                        <w:shd w:val="clear" w:color="auto" w:fill="FFFFFF"/>
+                        <w:spacing w:line="0" w:lineRule="atLeast"/>
+                        <w:jc w:val="left"/>
+                        <w:rPr>
+                          <w:rFonts w:ascii="Courier New" w:eastAsia="宋体" w:hAnsi="Courier New" w:cs="Courier New"/>
+                          <w:color w:val="000000"/>
+                          <w:kern w:val="0"/>
+                          <w:sz w:val="18"/>
+                          <w:szCs w:val="20"/>
+                        </w:rPr>
+                      </w:pPr>
+                      <w:r>
+                        <w:rPr>
+                          <w:rFonts w:ascii="Courier New" w:eastAsia="宋体" w:hAnsi="Courier New" w:cs="Courier New"/>
+                          <w:color w:val="000000"/>
+                          <w:kern w:val="0"/>
+                          <w:sz w:val="18"/>
+                          <w:szCs w:val="20"/>
+                        </w:rPr>
+                        <w:t>18433</w:t>
+                      </w:r>
+                    </w:p>
+                    <w:p>
+                      <w:pPr>
+                        <w:widowControl/>
+                        <w:shd w:val="clear" w:color="auto" w:fill="FFFFFF"/>
+                        <w:spacing w:line="0" w:lineRule="atLeast"/>
+                        <w:jc w:val="left"/>
+                        <w:rPr>
+                          <w:rFonts w:ascii="Courier New" w:eastAsia="宋体" w:hAnsi="Courier New" w:cs="Courier New"/>
+                          <w:color w:val="000000"/>
+                          <w:kern w:val="0"/>
+                          <w:sz w:val="18"/>
+                          <w:szCs w:val="20"/>
+                        </w:rPr>
+                      </w:pPr>
+                    </w:p>
+                    <w:p>
+                      <w:pPr>
+                        <w:widowControl/>
+                        <w:shd w:val="clear" w:color="auto" w:fill="FFFFFF"/>
+                        <w:spacing w:line="0" w:lineRule="atLeast"/>
+                        <w:jc w:val="left"/>
+                        <w:rPr>
+                          <w:rFonts w:ascii="Courier New" w:eastAsia="宋体" w:hAnsi="Courier New" w:cs="Courier New"/>
+                          <w:color w:val="000000"/>
+                          <w:kern w:val="0"/>
+                          <w:sz w:val="18"/>
+                          <w:szCs w:val="20"/>
+                        </w:rPr>
+                      </w:pPr>
+                      <w:r>
+                        <w:rPr>
+                          <w:rFonts w:ascii="Courier New" w:eastAsia="宋体" w:hAnsi="Courier New" w:cs="Courier New"/>
+                          <w:color w:val="000000"/>
+                          <w:kern w:val="0"/>
+                          <w:sz w:val="18"/>
+                          <w:szCs w:val="20"/>
+                        </w:rPr>
+                        <w:t>w</w:t>
+                      </w:r>
+                    </w:p>
+                    <w:p>
+                      <w:pPr>
+                        <w:widowControl/>
+                        <w:shd w:val="clear" w:color="auto" w:fill="FFFFFF"/>
+                        <w:spacing w:line="0" w:lineRule="atLeast"/>
+                        <w:jc w:val="left"/>
+                        <w:rPr>
+                          <w:rFonts w:ascii="Courier New" w:eastAsia="宋体" w:hAnsi="Courier New" w:cs="Courier New"/>
+                          <w:color w:val="000000"/>
+                          <w:kern w:val="0"/>
+                          <w:sz w:val="18"/>
+                          <w:szCs w:val="20"/>
+                        </w:rPr>
+                      </w:pPr>
+                      <w:r>
+                        <w:rPr>
+                          <w:rFonts w:ascii="Courier New" w:eastAsia="宋体" w:hAnsi="Courier New" w:cs="Courier New"/>
+                          <w:color w:val="000000"/>
+                          <w:kern w:val="0"/>
+                          <w:sz w:val="18"/>
+                          <w:szCs w:val="20"/>
+                        </w:rPr>
+                        <w:t>EOF</w:t>
+                      </w:r>
+                    </w:p>
+                    <w:p>
+                      <w:pPr>
+                        <w:widowControl/>
+                        <w:shd w:val="clear" w:color="auto" w:fill="FFFFFF"/>
+                        <w:spacing w:line="0" w:lineRule="atLeast"/>
+                        <w:jc w:val="left"/>
+                        <w:rPr>
+                          <w:rFonts w:ascii="Courier New" w:eastAsia="宋体" w:hAnsi="Courier New" w:cs="Courier New"/>
+                          <w:color w:val="000000"/>
+                          <w:kern w:val="0"/>
+                          <w:sz w:val="18"/>
+                          <w:szCs w:val="20"/>
+                        </w:rPr>
+                      </w:pPr>
+                    </w:p>
+                    <w:p>
+                      <w:pPr>
+                        <w:widowControl/>
+                        <w:shd w:val="clear" w:color="auto" w:fill="FFFFFF"/>
+                        <w:spacing w:line="0" w:lineRule="atLeast"/>
+                        <w:jc w:val="left"/>
+                        <w:rPr>
+                          <w:rFonts w:ascii="Courier New" w:eastAsia="宋体" w:hAnsi="Courier New" w:cs="Courier New"/>
+                          <w:color w:val="000000"/>
+                          <w:kern w:val="0"/>
+                          <w:sz w:val="18"/>
+                          <w:szCs w:val="20"/>
+                        </w:rPr>
+                      </w:pPr>
+                      <w:r>
+                        <w:rPr>
+                          <w:rFonts w:ascii="Courier New" w:eastAsia="宋体" w:hAnsi="Courier New" w:cs="Courier New"/>
+                          <w:color w:val="000000"/>
+                          <w:kern w:val="0"/>
+                          <w:sz w:val="18"/>
+                          <w:szCs w:val="20"/>
+                        </w:rPr>
+                        <w:t>#echo 'd\n2\nn\np\n2\n18433\n\nw\n' |fdisk /dev/mmcblk0 &gt; /dev/null</w:t>
+                      </w:r>
+                    </w:p>
+                    <w:p>
+                      <w:pPr>
+                        <w:widowControl/>
+                        <w:shd w:val="clear" w:color="auto" w:fill="FFFFFF"/>
+                        <w:spacing w:line="0" w:lineRule="atLeast"/>
+                        <w:jc w:val="left"/>
+                        <w:rPr>
+                          <w:rFonts w:ascii="Courier New" w:eastAsia="宋体" w:hAnsi="Courier New" w:cs="Courier New"/>
+                          <w:color w:val="000000"/>
+                          <w:kern w:val="0"/>
+                          <w:sz w:val="18"/>
+                          <w:szCs w:val="20"/>
+                        </w:rPr>
+                      </w:pPr>
+                      <w:r>
+                        <w:rPr>
+                          <w:rFonts w:ascii="Courier New" w:eastAsia="宋体" w:hAnsi="Courier New" w:cs="Courier New"/>
+                          <w:color w:val="000000"/>
+                          <w:kern w:val="0"/>
+                          <w:sz w:val="18"/>
+                          <w:szCs w:val="20"/>
+                        </w:rPr>
+                        <w:t>fdisk /dev/mmcblk0 &lt; /tmp/partargs.txt</w:t>
+                      </w:r>
+                    </w:p>
+                    <w:p>
+                      <w:pPr>
+                        <w:widowControl/>
+                        <w:shd w:val="clear" w:color="auto" w:fill="FFFFFF"/>
+                        <w:spacing w:line="0" w:lineRule="atLeast"/>
+                        <w:jc w:val="left"/>
+                        <w:rPr>
+                          <w:rFonts w:ascii="Courier New" w:eastAsia="宋体" w:hAnsi="Courier New" w:cs="Courier New"/>
+                          <w:color w:val="000000"/>
+                          <w:kern w:val="0"/>
+                          <w:sz w:val="18"/>
+                          <w:szCs w:val="20"/>
+                        </w:rPr>
+                      </w:pPr>
+                    </w:p>
+                    <w:p>
+                      <w:pPr>
+                        <w:widowControl/>
+                        <w:shd w:val="clear" w:color="auto" w:fill="FFFFFF"/>
+                        <w:spacing w:line="0" w:lineRule="atLeast"/>
+                        <w:jc w:val="left"/>
+                        <w:rPr>
+                          <w:rFonts w:ascii="Courier New" w:eastAsia="宋体" w:hAnsi="Courier New" w:cs="Courier New"/>
+                          <w:color w:val="000000"/>
+                          <w:kern w:val="0"/>
+                          <w:sz w:val="18"/>
+                          <w:szCs w:val="20"/>
+                        </w:rPr>
+                      </w:pPr>
+                      <w:r>
+                        <w:rPr>
+                          <w:rFonts w:ascii="Courier New" w:eastAsia="宋体" w:hAnsi="Courier New" w:cs="Courier New"/>
+                          <w:color w:val="000000"/>
+                          <w:kern w:val="0"/>
+                          <w:sz w:val="18"/>
+                          <w:szCs w:val="20"/>
+                        </w:rPr>
+                        <w:t>sed -i '/#Remove this line/d' /etc/init.d/rcS</w:t>
+                      </w:r>
+                    </w:p>
+                    <w:p>
+                      <w:pPr>
+                        <w:widowControl/>
+                        <w:shd w:val="clear" w:color="auto" w:fill="FFFFFF"/>
+                        <w:spacing w:line="0" w:lineRule="atLeast"/>
+                        <w:jc w:val="left"/>
+                        <w:rPr>
+                          <w:rFonts w:ascii="Courier New" w:eastAsia="宋体" w:hAnsi="Courier New" w:cs="Courier New"/>
+                          <w:color w:val="000000"/>
+                          <w:kern w:val="0"/>
+                          <w:sz w:val="18"/>
+                          <w:szCs w:val="20"/>
+                        </w:rPr>
+                      </w:pPr>
+                      <w:r>
+                        <w:rPr>
+                          <w:rFonts w:ascii="Courier New" w:eastAsia="宋体" w:hAnsi="Courier New" w:cs="Courier New"/>
+                          <w:color w:val="000000"/>
+                          <w:kern w:val="0"/>
+                          <w:sz w:val="18"/>
+                          <w:szCs w:val="20"/>
+                        </w:rPr>
+                        <w:t>sync</w:t>
+                      </w:r>
+                    </w:p>
+                    <w:p>
+                      <w:pPr>
+                        <w:widowControl/>
+                        <w:shd w:val="clear" w:color="auto" w:fill="FFFFFF"/>
+                        <w:spacing w:line="0" w:lineRule="atLeast"/>
+                        <w:jc w:val="left"/>
+                        <w:rPr>
+                          <w:rFonts w:ascii="Courier New" w:eastAsia="宋体" w:hAnsi="Courier New" w:cs="Courier New"/>
+                          <w:color w:val="000000"/>
+                          <w:kern w:val="0"/>
+                          <w:sz w:val="18"/>
+                          <w:szCs w:val="20"/>
+                        </w:rPr>
+                      </w:pPr>
+                    </w:p>
+                    <w:p>
+                      <w:pPr>
+                        <w:widowControl/>
+                        <w:shd w:val="clear" w:color="auto" w:fill="FFFFFF"/>
+                        <w:spacing w:line="0" w:lineRule="atLeast"/>
+                        <w:jc w:val="left"/>
+                        <w:rPr>
+                          <w:rFonts w:ascii="Courier New" w:eastAsia="宋体" w:hAnsi="Courier New" w:cs="Courier New"/>
+                          <w:color w:val="000000"/>
+                          <w:kern w:val="0"/>
+                          <w:sz w:val="18"/>
+                          <w:szCs w:val="20"/>
+                        </w:rPr>
+                      </w:pPr>
+                      <w:r>
+                        <w:rPr>
+                          <w:rFonts w:ascii="Courier New" w:eastAsia="宋体" w:hAnsi="Courier New" w:cs="Courier New"/>
+                          <w:color w:val="000000"/>
+                          <w:kern w:val="0"/>
+                          <w:sz w:val="18"/>
+                          <w:szCs w:val="20"/>
+                        </w:rPr>
+                        <w:t>echo "resize2fs /dev/mmcblk0p2 #Remove this line" &gt;&gt; /etc/init.d/rcS</w:t>
+                      </w:r>
+                    </w:p>
+                    <w:p>
+                      <w:pPr>
+                        <w:widowControl/>
+                        <w:shd w:val="clear" w:color="auto" w:fill="FFFFFF"/>
+                        <w:spacing w:line="0" w:lineRule="atLeast"/>
+                        <w:jc w:val="left"/>
+                        <w:rPr>
+                          <w:rFonts w:ascii="Courier New" w:eastAsia="宋体" w:hAnsi="Courier New" w:cs="Courier New"/>
+                          <w:color w:val="000000"/>
+                          <w:kern w:val="0"/>
+                          <w:sz w:val="18"/>
+                          <w:szCs w:val="20"/>
+                        </w:rPr>
+                      </w:pPr>
+                      <w:r>
+                        <w:rPr>
+                          <w:rFonts w:ascii="Courier New" w:eastAsia="宋体" w:hAnsi="Courier New" w:cs="Courier New"/>
+                          <w:color w:val="000000"/>
+                          <w:kern w:val="0"/>
+                          <w:sz w:val="18"/>
+                          <w:szCs w:val="20"/>
+                        </w:rPr>
+                        <w:t>echo "rm $0 #Remove this line" &gt;&gt; /etc/init.d/rcS</w:t>
+                      </w:r>
+                    </w:p>
+                    <w:p>
+                      <w:pPr>
+                        <w:widowControl/>
+                        <w:shd w:val="clear" w:color="auto" w:fill="FFFFFF"/>
+                        <w:spacing w:line="0" w:lineRule="atLeast"/>
+                        <w:jc w:val="left"/>
+                        <w:rPr>
+                          <w:rFonts w:ascii="Courier New" w:eastAsia="宋体" w:hAnsi="Courier New" w:cs="Courier New"/>
+                          <w:color w:val="000000"/>
+                          <w:kern w:val="0"/>
+                          <w:sz w:val="18"/>
+                          <w:szCs w:val="20"/>
+                        </w:rPr>
+                      </w:pPr>
+                      <w:r>
+                        <w:rPr>
+                          <w:rFonts w:ascii="Courier New" w:eastAsia="宋体" w:hAnsi="Courier New" w:cs="Courier New"/>
+                          <w:color w:val="000000"/>
+                          <w:kern w:val="0"/>
+                          <w:sz w:val="18"/>
+                          <w:szCs w:val="20"/>
+                        </w:rPr>
+                        <w:t>echo "sed -i '/#Remove this line/d' /etc/init.d/rcS" &gt;&gt; /etc/init.d/rcS</w:t>
+                      </w:r>
+                    </w:p>
+                    <w:p>
+                      <w:pPr>
+                        <w:widowControl/>
+                        <w:shd w:val="clear" w:color="auto" w:fill="FFFFFF"/>
+                        <w:spacing w:line="0" w:lineRule="atLeast"/>
+                        <w:jc w:val="left"/>
+                        <w:rPr>
+                          <w:rFonts w:ascii="Courier New" w:eastAsia="宋体" w:hAnsi="Courier New" w:cs="Courier New"/>
+                          <w:color w:val="000000"/>
+                          <w:kern w:val="0"/>
+                          <w:sz w:val="18"/>
+                          <w:szCs w:val="20"/>
+                        </w:rPr>
+                      </w:pPr>
+                      <w:r>
+                        <w:rPr>
+                          <w:rFonts w:ascii="Courier New" w:eastAsia="宋体" w:hAnsi="Courier New" w:cs="Courier New"/>
+                          <w:color w:val="000000"/>
+                          <w:kern w:val="0"/>
+                          <w:sz w:val="18"/>
+                          <w:szCs w:val="20"/>
+                        </w:rPr>
+                        <w:t>sync</w:t>
+                      </w:r>
+                    </w:p>
+                    <w:p>
+                      <w:pPr>
+                        <w:widowControl/>
+                        <w:shd w:val="clear" w:color="auto" w:fill="FFFFFF"/>
+                        <w:spacing w:line="0" w:lineRule="atLeast"/>
+                        <w:jc w:val="left"/>
+                        <w:rPr>
+                          <w:rFonts w:ascii="Courier New" w:eastAsia="宋体" w:hAnsi="Courier New" w:cs="Courier New"/>
+                          <w:color w:val="000000"/>
+                          <w:kern w:val="0"/>
+                          <w:sz w:val="18"/>
+                          <w:szCs w:val="20"/>
+                        </w:rPr>
+                      </w:pPr>
+                    </w:p>
+                    <w:p>
+                      <w:pPr>
+                        <w:widowControl/>
+                        <w:shd w:val="clear" w:color="auto" w:fill="FFFFFF"/>
+                        <w:spacing w:line="0" w:lineRule="atLeast"/>
+                        <w:jc w:val="left"/>
+                        <w:rPr>
+                          <w:rFonts w:ascii="Courier New" w:eastAsia="宋体" w:hAnsi="Courier New" w:cs="Courier New" w:hint="eastAsia"/>
+                          <w:color w:val="000000"/>
+                          <w:kern w:val="0"/>
+                          <w:sz w:val="18"/>
+                          <w:szCs w:val="20"/>
+                        </w:rPr>
+                      </w:pPr>
+                      <w:r>
+                        <w:rPr>
+                          <w:rFonts w:ascii="Courier New" w:eastAsia="宋体" w:hAnsi="Courier New" w:cs="Courier New"/>
+                          <w:color w:val="000000"/>
+                          <w:kern w:val="0"/>
+                          <w:sz w:val="18"/>
+                          <w:szCs w:val="20"/>
+                        </w:rPr>
+                        <w:t>reboot -f</w:t>
+                      </w:r>
+                    </w:p>
+                  </w:txbxContent>
+                </v:textbox>
+                <w10:wrap type="topAndBottom" anchorx="margin"/>
+              </v:shape>
+            </w:pict>
+          </mc:Fallback>
+        </mc:AlternateContent>
+      </w:r>
+      <w:r>
+        <w:rPr>
+          <w:rFonts w:hint="eastAsia"/>
+        </w:rPr>
+        <w:t>此脚本完成fdisk分区操作，部署下次开机启动命令，完成重启工作。</w:t>
+      </w:r>
+    </w:p>
+    <w:p>
+      <w:pPr>
+        <w:ind w:firstLine="420"/>
+        <w:rPr>
+          <w:rFonts w:hint="eastAsia"/>
+        </w:rPr>
+      </w:pPr>
+    </w:p>
+    <w:p>
+      <w:pPr>
+        <w:ind w:firstLine="420"/>
+      </w:pPr>
+    </w:p>
+    <w:p>
+      <w:pPr>
+        <w:ind w:firstLine="420"/>
+      </w:pPr>
+    </w:p>
+    <w:p>
+      <w:pPr>
+        <w:pStyle w:val="4"/>
+      </w:pPr>
+      <w:r>
+        <w:rPr>
+          <w:rFonts w:hint="eastAsia"/>
+        </w:rPr>
+        <w:lastRenderedPageBreak/>
+        <w:t>2、修改/etc/init.d/rcS文件</w:t>
+      </w:r>
+    </w:p>
+    <w:p>
+      <w:pPr>
+        <w:ind w:firstLine="420"/>
+      </w:pPr>
+      <w:r>
+        <w:rPr>
+          <w:rFonts w:hint="eastAsia"/>
+        </w:rPr>
+        <w:t>在末尾加入</w:t>
+      </w:r>
+    </w:p>
+    <w:p>
+      <w:pPr>
+        <w:ind w:firstLine="420"/>
+        <w:rPr>
+          <w:highlight w:val="lightGray"/>
+        </w:rPr>
+      </w:pPr>
+      <w:r>
+        <w:rPr>
+          <w:highlight w:val="lightGray"/>
+        </w:rPr>
+        <w:t>/root/resize.sh #Remove this line</w:t>
+      </w:r>
+    </w:p>
+    <w:p>
+      <w:pPr>
+        <w:ind w:firstLine="420"/>
+        <w:rPr>
+          <w:rFonts w:hint="eastAsia"/>
+        </w:rPr>
+      </w:pPr>
+      <w:r>
+        <w:rPr>
+          <w:highlight w:val="lightGray"/>
+        </w:rPr>
+        <w:t>rm /root/resize.sh #Remove this line</w:t>
+      </w:r>
+    </w:p>
+    <w:p>
+      <w:pPr>
+        <w:ind w:firstLine="420"/>
+        <w:rPr>
+          <w:rFonts w:hint="eastAsia"/>
+        </w:rPr>
+      </w:pPr>
     </w:p>
     <w:sectPr>
       <w:headerReference w:type="default" r:id="rId22"/>
@@ -18074,7 +19396,7 @@
 </file>
 
 <file path=customXml/itemProps2.xml><?xml version="1.0" encoding="utf-8"?>
-<ds:datastoreItem xmlns:ds="http://schemas.openxmlformats.org/officeDocument/2006/customXml" ds:itemID="{6EDA9CF0-0444-4778-B332-46DFFFFBED4C}">
+<ds:datastoreItem xmlns:ds="http://schemas.openxmlformats.org/officeDocument/2006/customXml" ds:itemID="{4E698FDE-059B-42DA-994B-C94C8CF5CC8D}">
   <ds:schemaRefs>
     <ds:schemaRef ds:uri="http://schemas.openxmlformats.org/officeDocument/2006/bibliography"/>
   </ds:schemaRefs>

</xml_diff>